<commit_message>
Commented all of teacher UI
</commit_message>
<xml_diff>
--- a/documentation/Introduction.docx
+++ b/documentation/Introduction.docx
@@ -1,6 +1,6 @@
 
 <file path=word/document.xml><?xml version="1.0" encoding="utf-8"?>
-<w:document xmlns:wpc="http://schemas.microsoft.com/office/word/2010/wordprocessingCanvas" xmlns:cx="http://schemas.microsoft.com/office/drawing/2014/chartex" xmlns:cx1="http://schemas.microsoft.com/office/drawing/2015/9/8/chartex" xmlns:mc="http://schemas.openxmlformats.org/markup-compatibility/2006" xmlns:o="urn:schemas-microsoft-com:office:office" xmlns:r="http://schemas.openxmlformats.org/officeDocument/2006/relationships" xmlns:m="http://schemas.openxmlformats.org/officeDocument/2006/math" xmlns:v="urn:schemas-microsoft-com:vml" xmlns:wp14="http://schemas.microsoft.com/office/word/2010/wordprocessingDrawing" xmlns:wp="http://schemas.openxmlformats.org/drawingml/2006/wordprocessingDrawing" xmlns:w10="urn:schemas-microsoft-com:office:word" xmlns:w="http://schemas.openxmlformats.org/wordprocessingml/2006/main" xmlns:w14="http://schemas.microsoft.com/office/word/2010/wordml" xmlns:w15="http://schemas.microsoft.com/office/word/2012/wordml" xmlns:w16se="http://schemas.microsoft.com/office/word/2015/wordml/symex" xmlns:wpg="http://schemas.microsoft.com/office/word/2010/wordprocessingGroup" xmlns:wpi="http://schemas.microsoft.com/office/word/2010/wordprocessingInk" xmlns:wne="http://schemas.microsoft.com/office/word/2006/wordml" xmlns:wps="http://schemas.microsoft.com/office/word/2010/wordprocessingShape" mc:Ignorable="w14 w15 w16se wp14">
+<w:document xmlns:wpc="http://schemas.microsoft.com/office/word/2010/wordprocessingCanvas" xmlns:cx="http://schemas.microsoft.com/office/drawing/2014/chartex" xmlns:cx1="http://schemas.microsoft.com/office/drawing/2015/9/8/chartex" xmlns:cx2="http://schemas.microsoft.com/office/drawing/2015/10/21/chartex" xmlns:cx3="http://schemas.microsoft.com/office/drawing/2016/5/9/chartex" xmlns:cx4="http://schemas.microsoft.com/office/drawing/2016/5/10/chartex" xmlns:cx5="http://schemas.microsoft.com/office/drawing/2016/5/11/chartex" xmlns:cx6="http://schemas.microsoft.com/office/drawing/2016/5/12/chartex" xmlns:cx7="http://schemas.microsoft.com/office/drawing/2016/5/13/chartex" xmlns:cx8="http://schemas.microsoft.com/office/drawing/2016/5/14/chartex" xmlns:mc="http://schemas.openxmlformats.org/markup-compatibility/2006" xmlns:aink="http://schemas.microsoft.com/office/drawing/2016/ink" xmlns:am3d="http://schemas.microsoft.com/office/drawing/2017/model3d" xmlns:o="urn:schemas-microsoft-com:office:office" xmlns:r="http://schemas.openxmlformats.org/officeDocument/2006/relationships" xmlns:m="http://schemas.openxmlformats.org/officeDocument/2006/math" xmlns:v="urn:schemas-microsoft-com:vml" xmlns:wp14="http://schemas.microsoft.com/office/word/2010/wordprocessingDrawing" xmlns:wp="http://schemas.openxmlformats.org/drawingml/2006/wordprocessingDrawing" xmlns:w10="urn:schemas-microsoft-com:office:word" xmlns:w="http://schemas.openxmlformats.org/wordprocessingml/2006/main" xmlns:w14="http://schemas.microsoft.com/office/word/2010/wordml" xmlns:w15="http://schemas.microsoft.com/office/word/2012/wordml" xmlns:w16cid="http://schemas.microsoft.com/office/word/2016/wordml/cid" xmlns:w16se="http://schemas.microsoft.com/office/word/2015/wordml/symex" xmlns:wpg="http://schemas.microsoft.com/office/word/2010/wordprocessingGroup" xmlns:wpi="http://schemas.microsoft.com/office/word/2010/wordprocessingInk" xmlns:wne="http://schemas.microsoft.com/office/word/2006/wordml" xmlns:wps="http://schemas.microsoft.com/office/word/2010/wordprocessingShape" mc:Ignorable="w14 w15 w16se w16cid wp14">
   <w:body>
     <w:p>
       <w:pPr>
@@ -23,94 +23,208 @@
     <w:p>
       <w:pPr>
         <w:rPr>
-          <w:sz w:val="24"/>
+          <w:rFonts w:ascii="Segoe UI" w:hAnsi="Segoe UI" w:cs="Segoe UI"/>
           <w:szCs w:val="24"/>
         </w:rPr>
       </w:pPr>
       <w:r>
         <w:rPr>
-          <w:sz w:val="24"/>
+          <w:rFonts w:ascii="Segoe UI" w:hAnsi="Segoe UI" w:cs="Segoe UI"/>
+          <w:szCs w:val="24"/>
+        </w:rPr>
+        <w:t>Assumptions made about the registration system include the creation of new students accounts by registrar. That includes</w:t>
+      </w:r>
+      <w:r>
+        <w:rPr>
+          <w:rFonts w:ascii="Segoe UI" w:hAnsi="Segoe UI" w:cs="Segoe UI"/>
+          <w:szCs w:val="24"/>
+        </w:rPr>
+        <w:t xml:space="preserve"> input of both</w:t>
+      </w:r>
+      <w:r>
+        <w:rPr>
+          <w:rFonts w:ascii="Segoe UI" w:hAnsi="Segoe UI" w:cs="Segoe UI"/>
+          <w:szCs w:val="24"/>
+        </w:rPr>
+        <w:t xml:space="preserve"> </w:t>
+      </w:r>
+      <w:r>
+        <w:rPr>
+          <w:rFonts w:ascii="Segoe UI" w:hAnsi="Segoe UI" w:cs="Segoe UI"/>
+          <w:szCs w:val="24"/>
+        </w:rPr>
+        <w:t xml:space="preserve">the </w:t>
+      </w:r>
+      <w:r>
+        <w:rPr>
+          <w:rFonts w:ascii="Segoe UI" w:hAnsi="Segoe UI" w:cs="Segoe UI"/>
+          <w:szCs w:val="24"/>
+        </w:rPr>
+        <w:t xml:space="preserve">information general </w:t>
+      </w:r>
+      <w:r>
+        <w:rPr>
+          <w:rFonts w:ascii="Segoe UI" w:hAnsi="Segoe UI" w:cs="Segoe UI"/>
+          <w:szCs w:val="24"/>
+        </w:rPr>
+        <w:t>for</w:t>
+      </w:r>
+      <w:r>
+        <w:rPr>
+          <w:rFonts w:ascii="Segoe UI" w:hAnsi="Segoe UI" w:cs="Segoe UI"/>
+          <w:szCs w:val="24"/>
+        </w:rPr>
+        <w:t xml:space="preserve"> all users and specific to students only. We also assumed that there is no need for personalized </w:t>
+      </w:r>
+      <w:r>
+        <w:rPr>
+          <w:rFonts w:ascii="Segoe UI" w:hAnsi="Segoe UI" w:cs="Segoe UI"/>
+          <w:szCs w:val="24"/>
+        </w:rPr>
+        <w:t>screen</w:t>
+      </w:r>
+      <w:r>
+        <w:rPr>
+          <w:rFonts w:ascii="Segoe UI" w:hAnsi="Segoe UI" w:cs="Segoe UI"/>
+          <w:szCs w:val="24"/>
+        </w:rPr>
+        <w:t xml:space="preserve"> for each registrar account. As follows all registrars open the same type of interface without their personal data visible. Third assumption is that registrar is not concerned about students who have failed </w:t>
+      </w:r>
+      <w:r>
+        <w:rPr>
+          <w:rFonts w:ascii="Segoe UI" w:hAnsi="Segoe UI" w:cs="Segoe UI"/>
+          <w:szCs w:val="24"/>
+        </w:rPr>
+        <w:t xml:space="preserve">for the </w:t>
+      </w:r>
+      <w:r>
+        <w:rPr>
+          <w:rFonts w:ascii="Segoe UI" w:hAnsi="Segoe UI" w:cs="Segoe UI"/>
+          <w:szCs w:val="24"/>
+        </w:rPr>
+        <w:t xml:space="preserve">second time or graduated. In summary registrar does the following: creates new students accounts, registers existing unregistered students by checking their module credits add up and changes </w:t>
+      </w:r>
+      <w:r>
+        <w:rPr>
+          <w:rFonts w:ascii="Segoe UI" w:hAnsi="Segoe UI" w:cs="Segoe UI"/>
+          <w:szCs w:val="24"/>
+        </w:rPr>
+        <w:t>their registration status to registered.</w:t>
+      </w:r>
+    </w:p>
+    <w:p>
+      <w:pPr>
+        <w:rPr>
+          <w:rFonts w:ascii="Segoe UI" w:hAnsi="Segoe UI" w:cs="Segoe UI"/>
+          <w:szCs w:val="24"/>
+        </w:rPr>
+      </w:pPr>
+      <w:r>
+        <w:rPr>
+          <w:rFonts w:ascii="Segoe UI" w:hAnsi="Segoe UI" w:cs="Segoe UI"/>
+          <w:szCs w:val="24"/>
+        </w:rPr>
+        <w:t>For the teacher system, we assumed that in the event of a student failing the year that they should automatically be registered to re-take the year if they had not already failed that year previously.</w:t>
+      </w:r>
+      <w:r>
+        <w:rPr>
+          <w:rFonts w:ascii="Segoe UI" w:hAnsi="Segoe UI" w:cs="Segoe UI"/>
+          <w:szCs w:val="24"/>
+        </w:rPr>
+        <w:t xml:space="preserve"> Furthermore, we assumed that a teacher should be able to edit the grades for any student taking any module as many times as they would like to, </w:t>
+      </w:r>
+      <w:proofErr w:type="gramStart"/>
+      <w:r>
+        <w:rPr>
+          <w:rFonts w:ascii="Segoe UI" w:hAnsi="Segoe UI" w:cs="Segoe UI"/>
+          <w:szCs w:val="24"/>
+        </w:rPr>
+        <w:t>and also</w:t>
+      </w:r>
+      <w:proofErr w:type="gramEnd"/>
+      <w:r>
+        <w:rPr>
+          <w:rFonts w:ascii="Segoe UI" w:hAnsi="Segoe UI" w:cs="Segoe UI"/>
+          <w:szCs w:val="24"/>
+        </w:rPr>
+        <w:t xml:space="preserve"> that the weighted mean grade should be calculated automatically. We also assumed that to avoid unnecessary confusion that the teacher should only be able to add grades for modules that a given student is currently registered. </w:t>
+      </w:r>
+      <w:proofErr w:type="gramStart"/>
+      <w:r>
+        <w:rPr>
+          <w:rFonts w:ascii="Segoe UI" w:hAnsi="Segoe UI" w:cs="Segoe UI"/>
+          <w:szCs w:val="24"/>
+        </w:rPr>
+        <w:t>In regards to</w:t>
+      </w:r>
+      <w:proofErr w:type="gramEnd"/>
+      <w:r>
+        <w:rPr>
+          <w:rFonts w:ascii="Segoe UI" w:hAnsi="Segoe UI" w:cs="Segoe UI"/>
+          <w:szCs w:val="24"/>
+        </w:rPr>
+        <w:t xml:space="preserve"> failing module we have assumed that in the event of a student failing one module badly (i.e. they do not achieve a conceded pass) that we should add their overall average to their record and not add increase their level or period of study until a resit mark has been added for them and they have passed the year overall.</w:t>
+      </w:r>
+      <w:r>
+        <w:rPr>
+          <w:rFonts w:ascii="Segoe UI" w:hAnsi="Segoe UI" w:cs="Segoe UI"/>
+          <w:szCs w:val="24"/>
+        </w:rPr>
+        <w:t xml:space="preserve"> For placement years we have assumed that a student will be assigned a single module worth one-hundred and twenty credits which the teacher can then enter a single grade to signify </w:t>
+      </w:r>
+      <w:proofErr w:type="gramStart"/>
+      <w:r>
+        <w:rPr>
+          <w:rFonts w:ascii="Segoe UI" w:hAnsi="Segoe UI" w:cs="Segoe UI"/>
+          <w:szCs w:val="24"/>
+        </w:rPr>
+        <w:t>whether or not</w:t>
+      </w:r>
+      <w:proofErr w:type="gramEnd"/>
+      <w:r>
+        <w:rPr>
+          <w:rFonts w:ascii="Segoe UI" w:hAnsi="Segoe UI" w:cs="Segoe UI"/>
+          <w:szCs w:val="24"/>
+        </w:rPr>
+        <w:t xml:space="preserve"> the have passed their placement year and may progress to their final level of study.</w:t>
+      </w:r>
+      <w:r>
+        <w:rPr>
+          <w:rFonts w:ascii="Segoe UI" w:hAnsi="Segoe UI" w:cs="Segoe UI"/>
           <w:szCs w:val="24"/>
         </w:rPr>
         <w:tab/>
-        <w:t>Assumptions made about the registration system include the creation of new students accounts by registrar. That includes</w:t>
-      </w:r>
-      <w:r>
-        <w:rPr>
-          <w:sz w:val="24"/>
-          <w:szCs w:val="24"/>
-        </w:rPr>
-        <w:t xml:space="preserve"> input of both</w:t>
-      </w:r>
-      <w:r>
-        <w:rPr>
-          <w:sz w:val="24"/>
-          <w:szCs w:val="24"/>
-        </w:rPr>
-        <w:t xml:space="preserve"> </w:t>
-      </w:r>
-      <w:r>
-        <w:rPr>
-          <w:sz w:val="24"/>
-          <w:szCs w:val="24"/>
-        </w:rPr>
-        <w:t xml:space="preserve">the </w:t>
-      </w:r>
-      <w:r>
-        <w:rPr>
-          <w:sz w:val="24"/>
-          <w:szCs w:val="24"/>
-        </w:rPr>
-        <w:t xml:space="preserve">information general </w:t>
-      </w:r>
-      <w:r>
-        <w:rPr>
-          <w:sz w:val="24"/>
-          <w:szCs w:val="24"/>
-        </w:rPr>
-        <w:t>for</w:t>
-      </w:r>
-      <w:r>
-        <w:rPr>
-          <w:sz w:val="24"/>
-          <w:szCs w:val="24"/>
-        </w:rPr>
-        <w:t xml:space="preserve"> all users and specific to students only. We also assumed that there is no need for personalized </w:t>
-      </w:r>
-      <w:r>
-        <w:rPr>
-          <w:sz w:val="24"/>
-          <w:szCs w:val="24"/>
-        </w:rPr>
-        <w:t>screen</w:t>
-      </w:r>
-      <w:r>
-        <w:rPr>
-          <w:sz w:val="24"/>
-          <w:szCs w:val="24"/>
-        </w:rPr>
-        <w:t xml:space="preserve"> for each registrar account. As follows all registrars open the same type of interface without their personal data visible. Third assumption is that registrar is not concerned about students who have failed </w:t>
-      </w:r>
-      <w:r>
-        <w:rPr>
-          <w:sz w:val="24"/>
-          <w:szCs w:val="24"/>
-        </w:rPr>
-        <w:t xml:space="preserve">for the </w:t>
-      </w:r>
-      <w:r>
-        <w:rPr>
-          <w:sz w:val="24"/>
-          <w:szCs w:val="24"/>
-        </w:rPr>
-        <w:t xml:space="preserve">second time or graduated. In summary registrar does the following: creates new students accounts, registers existing unregistered students by checking their module credits add up and changes </w:t>
-      </w:r>
-      <w:r>
-        <w:rPr>
-          <w:sz w:val="24"/>
-          <w:szCs w:val="24"/>
-        </w:rPr>
-        <w:t>their registration status to registered.</w:t>
+      </w:r>
+    </w:p>
+    <w:p>
+      <w:pPr>
+        <w:rPr>
+          <w:rFonts w:ascii="Segoe UI" w:hAnsi="Segoe UI" w:cs="Segoe UI"/>
+          <w:szCs w:val="24"/>
+        </w:rPr>
+      </w:pPr>
+      <w:r>
+        <w:rPr>
+          <w:rFonts w:ascii="Segoe UI" w:hAnsi="Segoe UI" w:cs="Segoe UI"/>
+          <w:szCs w:val="24"/>
+        </w:rPr>
+        <w:t xml:space="preserve">For the system </w:t>
+      </w:r>
+      <w:proofErr w:type="gramStart"/>
+      <w:r>
+        <w:rPr>
+          <w:rFonts w:ascii="Segoe UI" w:hAnsi="Segoe UI" w:cs="Segoe UI"/>
+          <w:szCs w:val="24"/>
+        </w:rPr>
+        <w:t>as a whole we</w:t>
+      </w:r>
+      <w:proofErr w:type="gramEnd"/>
+      <w:r>
+        <w:rPr>
+          <w:rFonts w:ascii="Segoe UI" w:hAnsi="Segoe UI" w:cs="Segoe UI"/>
+          <w:szCs w:val="24"/>
+        </w:rPr>
+        <w:t xml:space="preserve"> assumed that there needs to be a log off button on every page of the user interface as it is reasonable to assume that once you have logged in that you need to be able to log out. weewe</w:t>
       </w:r>
       <w:bookmarkStart w:id="0" w:name="_GoBack"/>
       <w:bookmarkEnd w:id="0"/>
@@ -126,7 +240,7 @@
 </file>
 
 <file path=word/styles.xml><?xml version="1.0" encoding="utf-8"?>
-<w:styles xmlns:mc="http://schemas.openxmlformats.org/markup-compatibility/2006" xmlns:r="http://schemas.openxmlformats.org/officeDocument/2006/relationships" xmlns:w="http://schemas.openxmlformats.org/wordprocessingml/2006/main" xmlns:w14="http://schemas.microsoft.com/office/word/2010/wordml" xmlns:w15="http://schemas.microsoft.com/office/word/2012/wordml" xmlns:w16se="http://schemas.microsoft.com/office/word/2015/wordml/symex" mc:Ignorable="w14 w15 w16se">
+<w:styles xmlns:mc="http://schemas.openxmlformats.org/markup-compatibility/2006" xmlns:r="http://schemas.openxmlformats.org/officeDocument/2006/relationships" xmlns:w="http://schemas.openxmlformats.org/wordprocessingml/2006/main" xmlns:w14="http://schemas.microsoft.com/office/word/2010/wordml" xmlns:w15="http://schemas.microsoft.com/office/word/2012/wordml" xmlns:w16cid="http://schemas.microsoft.com/office/word/2016/wordml/cid" xmlns:w16se="http://schemas.microsoft.com/office/word/2015/wordml/symex" mc:Ignorable="w14 w15 w16se w16cid">
   <w:docDefaults>
     <w:rPrDefault>
       <w:rPr>
@@ -142,7 +256,7 @@
       </w:pPr>
     </w:pPrDefault>
   </w:docDefaults>
-  <w:latentStyles w:defLockedState="0" w:defUIPriority="99" w:defSemiHidden="0" w:defUnhideWhenUsed="0" w:defQFormat="0" w:count="371">
+  <w:latentStyles w:defLockedState="0" w:defUIPriority="99" w:defSemiHidden="0" w:defUnhideWhenUsed="0" w:defQFormat="0" w:count="375">
     <w:lsdException w:name="Normal" w:uiPriority="0" w:qFormat="1"/>
     <w:lsdException w:name="heading 1" w:uiPriority="9" w:qFormat="1"/>
     <w:lsdException w:name="heading 2" w:semiHidden="1" w:uiPriority="9" w:unhideWhenUsed="1" w:qFormat="1"/>
@@ -514,6 +628,10 @@
     <w:lsdException w:name="List Table 5 Dark Accent 6" w:uiPriority="50"/>
     <w:lsdException w:name="List Table 6 Colorful Accent 6" w:uiPriority="51"/>
     <w:lsdException w:name="List Table 7 Colorful Accent 6" w:uiPriority="52"/>
+    <w:lsdException w:name="Mention" w:semiHidden="1" w:unhideWhenUsed="1"/>
+    <w:lsdException w:name="Smart Hyperlink" w:semiHidden="1" w:unhideWhenUsed="1"/>
+    <w:lsdException w:name="Hashtag" w:semiHidden="1" w:unhideWhenUsed="1"/>
+    <w:lsdException w:name="Unresolved Mention" w:semiHidden="1" w:unhideWhenUsed="1"/>
   </w:latentStyles>
   <w:style w:type="paragraph" w:default="1" w:styleId="Normal">
     <w:name w:val="Normal"/>

</xml_diff>